<commit_message>
tablas de multiplicación y for
</commit_message>
<xml_diff>
--- a/notas de clase.docx
+++ b/notas de clase.docx
@@ -49,7 +49,7 @@
                       <a:picLocks noChangeAspect="1"/>
                       <a:extLst>
                         <a:ext uri="smNativeData">
-                          <sm:smNativeData xmlns:sm="smNativeData" val="SMDATA_16_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"/>
+                          <sm:smNativeData xmlns:sm="smNativeData" val="SMDATA_16_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"/>
                         </a:ext>
                       </a:extLst>
                     </pic:cNvPicPr>
@@ -269,7 +269,7 @@
                       <a:picLocks noChangeAspect="1"/>
                       <a:extLst>
                         <a:ext uri="smNativeData">
-                          <sm:smNativeData xmlns:sm="smNativeData" val="SMDATA_16_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"/>
+                          <sm:smNativeData xmlns:sm="smNativeData" val="SMDATA_16_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"/>
                         </a:ext>
                       </a:extLst>
                     </pic:cNvPicPr>
@@ -347,7 +347,7 @@
                       <a:picLocks noChangeAspect="1"/>
                       <a:extLst>
                         <a:ext uri="smNativeData">
-                          <sm:smNativeData xmlns:sm="smNativeData" val="SMDATA_16_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"/>
+                          <sm:smNativeData xmlns:sm="smNativeData" val="SMDATA_16_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"/>
                         </a:ext>
                       </a:extLst>
                     </pic:cNvPicPr>
@@ -433,6 +433,262 @@
       </w:r>
     </w:p>
     <w:p>
+      <w:r/>
+      <w:r>
+        <w:rPr>
+          <w:noProof/>
+        </w:rPr>
+        <w:drawing>
+          <wp:inline distT="89535" distB="89535" distL="89535" distR="89535">
+            <wp:extent cx="1888490" cy="689610"/>
+            <wp:effectExtent l="0" t="0" r="0" b="0"/>
+            <wp:docPr id="2" name="Imagen3"/>
+            <wp:cNvGraphicFramePr>
+              <a:graphicFrameLocks xmlns:a="http://schemas.openxmlformats.org/drawingml/2006/main" noChangeAspect="1"/>
+            </wp:cNvGraphicFramePr>
+            <a:graphic xmlns:a="http://schemas.openxmlformats.org/drawingml/2006/main">
+              <a:graphicData uri="http://schemas.openxmlformats.org/drawingml/2006/picture">
+                <pic:pic xmlns:pic="http://schemas.openxmlformats.org/drawingml/2006/picture">
+                  <pic:nvPicPr>
+                    <pic:cNvPr id="2" name="Imagen3"/>
+                    <pic:cNvPicPr>
+                      <a:picLocks noChangeAspect="1"/>
+                      <a:extLst>
+                        <a:ext uri="smNativeData">
+                          <sm:smNativeData xmlns:sm="smNativeData" val="SMDATA_16_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"/>
+                        </a:ext>
+                      </a:extLst>
+                    </pic:cNvPicPr>
+                  </pic:nvPicPr>
+                  <pic:blipFill>
+                    <a:blip r:embed="rId10"/>
+                    <a:stretch>
+                      <a:fillRect/>
+                    </a:stretch>
+                  </pic:blipFill>
+                  <pic:spPr>
+                    <a:xfrm>
+                      <a:off x="0" y="0"/>
+                      <a:ext cx="1888490" cy="689610"/>
+                    </a:xfrm>
+                    <a:prstGeom prst="rect">
+                      <a:avLst/>
+                    </a:prstGeom>
+                    <a:noFill/>
+                    <a:ln w="12700">
+                      <a:noFill/>
+                    </a:ln>
+                  </pic:spPr>
+                </pic:pic>
+              </a:graphicData>
+            </a:graphic>
+          </wp:inline>
+        </w:drawing>
+      </w:r>
+      <w:r/>
+    </w:p>
+    <w:p>
+      <w:pPr>
+        <w:rPr>
+          <w:b/>
+          <w:bCs/>
+        </w:rPr>
+      </w:pPr>
+      <w:r>
+        <w:rPr>
+          <w:b/>
+          <w:bCs/>
+        </w:rPr>
+      </w:r>
+    </w:p>
+    <w:p>
+      <w:pPr>
+        <w:rPr>
+          <w:b/>
+          <w:bCs/>
+        </w:rPr>
+      </w:pPr>
+      <w:r>
+        <w:rPr>
+          <w:b/>
+          <w:bCs/>
+        </w:rPr>
+      </w:r>
+    </w:p>
+    <w:p>
+      <w:r>
+        <w:rPr>
+          <w:b/>
+          <w:bCs/>
+        </w:rPr>
+        <w:t>Caracteres en blanco:</w:t>
+      </w:r>
+      <w:r>
+        <w:t>SI queremos poner algun caracter entre  los espaciados de fstring podemos añadirlo mediante</w:t>
+      </w:r>
+    </w:p>
+    <w:p>
+      <w:pPr>
+        <w:spacing w:line="380" w:lineRule="atLeast"/>
+        <w:pBdr>
+          <w:top w:val="nil" w:sz="0" w:space="0" w:color="000000" tmln="20, 20, 20, 0, 0"/>
+          <w:left w:val="nil" w:sz="0" w:space="0" w:color="000000" tmln="20, 20, 20, 0, 0"/>
+          <w:bottom w:val="nil" w:sz="0" w:space="0" w:color="000000" tmln="20, 20, 20, 0, 0"/>
+          <w:right w:val="nil" w:sz="0" w:space="0" w:color="000000" tmln="20, 20, 20, 0, 0"/>
+          <w:between w:val="nil" w:sz="0" w:space="0" w:color="000000" tmln="20, 20, 20, 0, 0"/>
+        </w:pBdr>
+        <w:shd w:val="none"/>
+        <w:rPr>
+          <w:rFonts w:ascii="Basic Roman" w:hAnsi="Basic Roman" w:eastAsia="Basic Roman" w:cs="Basic Roman"/>
+          <w:highlight w:val="black"/>
+          <w:color w:val="9cdcfe"/>
+          <w:sz w:val="21"/>
+          <w:lang w:val="es-mx" w:eastAsia="zh-cn" w:bidi="ar-sa"/>
+        </w:rPr>
+      </w:pPr>
+      <w:r>
+        <w:rPr>
+          <w:rFonts w:ascii="Basic Roman" w:hAnsi="Basic Roman" w:eastAsia="Basic Roman" w:cs="Basic Roman"/>
+          <w:highlight w:val="black"/>
+          <w:color w:val="dcdcaa"/>
+          <w:sz w:val="21"/>
+          <w:lang w:val="es-mx" w:eastAsia="zh-cn" w:bidi="ar-sa"/>
+        </w:rPr>
+        <w:t>print</w:t>
+      </w:r>
+      <w:r>
+        <w:rPr>
+          <w:rFonts w:ascii="Basic Roman" w:hAnsi="Basic Roman" w:eastAsia="Basic Roman" w:cs="Basic Roman"/>
+          <w:highlight w:val="black"/>
+          <w:color w:val="d4d4d4"/>
+          <w:sz w:val="21"/>
+          <w:lang w:val="es-mx" w:eastAsia="zh-cn" w:bidi="ar-sa"/>
+        </w:rPr>
+        <w:t>(</w:t>
+      </w:r>
+      <w:r>
+        <w:rPr>
+          <w:rFonts w:ascii="Basic Roman" w:hAnsi="Basic Roman" w:eastAsia="Basic Roman" w:cs="Basic Roman"/>
+          <w:highlight w:val="black"/>
+          <w:color w:val="9cdcfe"/>
+          <w:sz w:val="21"/>
+          <w:lang w:val="es-mx" w:eastAsia="zh-cn" w:bidi="ar-sa"/>
+        </w:rPr>
+        <w:t>f</w:t>
+      </w:r>
+      <w:r>
+        <w:rPr>
+          <w:rFonts w:ascii="Basic Roman" w:hAnsi="Basic Roman" w:eastAsia="Basic Roman" w:cs="Basic Roman"/>
+          <w:highlight w:val="black"/>
+          <w:color w:val="b5cea8"/>
+          <w:sz w:val="21"/>
+          <w:lang w:val="es-mx" w:eastAsia="zh-cn" w:bidi="ar-sa"/>
+        </w:rPr>
+        <w:t>"</w:t>
+      </w:r>
+      <w:r>
+        <w:rPr>
+          <w:rFonts w:ascii="Basic Roman" w:hAnsi="Basic Roman" w:eastAsia="Basic Roman" w:cs="Basic Roman"/>
+          <w:highlight w:val="black"/>
+          <w:color w:val="9cdcfe"/>
+          <w:sz w:val="21"/>
+          <w:lang w:val="es-mx" w:eastAsia="zh-cn" w:bidi="ar-sa"/>
+        </w:rPr>
+        <w:t>{</w:t>
+      </w:r>
+      <w:r>
+        <w:rPr>
+          <w:rFonts w:ascii="Basic Roman" w:hAnsi="Basic Roman" w:eastAsia="Basic Roman" w:cs="Basic Roman"/>
+          <w:highlight w:val="black"/>
+          <w:color w:val="9cdcfe"/>
+          <w:sz w:val="21"/>
+          <w:lang w:val="es-mx" w:eastAsia="zh-cn" w:bidi="ar-sa"/>
+        </w:rPr>
+        <w:t>alumnos</w:t>
+      </w:r>
+      <w:r>
+        <w:rPr>
+          <w:rFonts w:ascii="Basic Roman" w:hAnsi="Basic Roman" w:eastAsia="Basic Roman" w:cs="Basic Roman"/>
+          <w:highlight w:val="black"/>
+          <w:color w:val="d4d4d4"/>
+          <w:sz w:val="21"/>
+          <w:lang w:val="es-mx" w:eastAsia="zh-cn" w:bidi="ar-sa"/>
+        </w:rPr>
+        <w:t>[</w:t>
+      </w:r>
+      <w:r>
+        <w:rPr>
+          <w:rFonts w:ascii="Basic Roman" w:hAnsi="Basic Roman" w:eastAsia="Basic Roman" w:cs="Basic Roman"/>
+          <w:highlight w:val="black"/>
+          <w:color w:val="9cdcfe"/>
+          <w:sz w:val="21"/>
+          <w:lang w:val="es-mx" w:eastAsia="zh-cn" w:bidi="ar-sa"/>
+        </w:rPr>
+        <w:t>i</w:t>
+      </w:r>
+      <w:r>
+        <w:rPr>
+          <w:rFonts w:ascii="Basic Roman" w:hAnsi="Basic Roman" w:eastAsia="Basic Roman" w:cs="Basic Roman"/>
+          <w:highlight w:val="black"/>
+          <w:color w:val="d4d4d4"/>
+          <w:sz w:val="21"/>
+          <w:lang w:val="es-mx" w:eastAsia="zh-cn" w:bidi="ar-sa"/>
+        </w:rPr>
+        <w:t>]</w:t>
+      </w:r>
+      <w:r>
+        <w:rPr>
+          <w:rFonts w:ascii="Basic Roman" w:hAnsi="Basic Roman" w:eastAsia="Basic Roman" w:cs="Basic Roman"/>
+          <w:highlight w:val="black"/>
+          <w:color w:val="9cdcfe"/>
+          <w:sz w:val="21"/>
+          <w:lang w:val="es-mx" w:eastAsia="zh-cn" w:bidi="ar-sa"/>
+        </w:rPr>
+        <w:t>:*^10}</w:t>
+      </w:r>
+    </w:p>
+    <w:p>
+      <w:r>
+        <w:t>El caracter que queremos añadir ira entre el : y el ^</w:t>
+      </w:r>
+    </w:p>
+    <w:p>
+      <w:pPr>
+        <w:rPr>
+          <w:rFonts w:ascii="Basic Roman" w:hAnsi="Basic Roman" w:eastAsia="Basic Roman" w:cs="Basic Roman"/>
+          <w:color w:val="dcdcaa"/>
+          <w:sz w:val="21"/>
+          <w:lang w:val="es-mx" w:eastAsia="zh-cn" w:bidi="ar-sa"/>
+        </w:rPr>
+      </w:pPr>
+      <w:r>
+        <w:rPr>
+          <w:rFonts w:ascii="Basic Roman" w:hAnsi="Basic Roman" w:eastAsia="Basic Roman" w:cs="Basic Roman"/>
+          <w:color w:val="dcdcaa"/>
+          <w:sz w:val="21"/>
+          <w:lang w:val="es-mx" w:eastAsia="zh-cn" w:bidi="ar-sa"/>
+        </w:rPr>
+        <w:t>}</w:t>
+      </w:r>
+    </w:p>
+    <w:p>
+      <w:r/>
+    </w:p>
+    <w:p>
+      <w:pPr>
+        <w:rPr>
+          <w:b/>
+          <w:bCs/>
+        </w:rPr>
+      </w:pPr>
+      <w:r>
+        <w:rPr>
+          <w:b/>
+          <w:bCs/>
+        </w:rPr>
+      </w:r>
+    </w:p>
+    <w:p>
       <w:pPr>
         <w:rPr>
           <w:b/>
@@ -447,10 +703,10 @@
           <wp:anchor distT="89535" distB="89535" distL="89535" distR="89535" simplePos="0" relativeHeight="251658244" behindDoc="0" locked="0" layoutInCell="0" hidden="0" allowOverlap="1">
             <wp:simplePos x="0" y="0"/>
             <wp:positionH relativeFrom="page">
-              <wp:posOffset>3465195</wp:posOffset>
+              <wp:posOffset>791845</wp:posOffset>
             </wp:positionH>
             <wp:positionV relativeFrom="page">
-              <wp:posOffset>4620260</wp:posOffset>
+              <wp:posOffset>5974080</wp:posOffset>
             </wp:positionV>
             <wp:extent cx="1787525" cy="530225"/>
             <wp:effectExtent l="0" t="0" r="0" b="0"/>
@@ -468,13 +724,13 @@
                       <a:picLocks noChangeAspect="1"/>
                       <a:extLst>
                         <a:ext uri="smNativeData">
-                          <sm:smNativeData xmlns:sm="smNativeData" val="SMDATA_16_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"/>
+                          <sm:smNativeData xmlns:sm="smNativeData" val="SMDATA_16_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"/>
                         </a:ext>
                       </a:extLst>
                     </pic:cNvPicPr>
                   </pic:nvPicPr>
                   <pic:blipFill>
-                    <a:blip r:embed="rId10"/>
+                    <a:blip r:embed="rId11"/>
                     <a:stretch>
                       <a:fillRect/>
                     </a:stretch>
@@ -500,55 +756,32 @@
       </w:r>
       <w:r>
         <w:rPr>
-          <w:noProof/>
-        </w:rPr>
-        <w:drawing>
-          <wp:inline distT="89535" distB="89535" distL="89535" distR="89535">
-            <wp:extent cx="1888490" cy="689610"/>
-            <wp:effectExtent l="0" t="0" r="0" b="0"/>
-            <wp:docPr id="2" name="Imagen3"/>
-            <wp:cNvGraphicFramePr>
-              <a:graphicFrameLocks xmlns:a="http://schemas.openxmlformats.org/drawingml/2006/main" noChangeAspect="1"/>
-            </wp:cNvGraphicFramePr>
-            <a:graphic xmlns:a="http://schemas.openxmlformats.org/drawingml/2006/main">
-              <a:graphicData uri="http://schemas.openxmlformats.org/drawingml/2006/picture">
-                <pic:pic xmlns:pic="http://schemas.openxmlformats.org/drawingml/2006/picture">
-                  <pic:nvPicPr>
-                    <pic:cNvPr id="2" name="Imagen3"/>
-                    <pic:cNvPicPr>
-                      <a:picLocks noChangeAspect="1"/>
-                      <a:extLst>
-                        <a:ext uri="smNativeData">
-                          <sm:smNativeData xmlns:sm="smNativeData" val="SMDATA_16_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"/>
-                        </a:ext>
-                      </a:extLst>
-                    </pic:cNvPicPr>
-                  </pic:nvPicPr>
-                  <pic:blipFill>
-                    <a:blip r:embed="rId11"/>
-                    <a:stretch>
-                      <a:fillRect/>
-                    </a:stretch>
-                  </pic:blipFill>
-                  <pic:spPr>
-                    <a:xfrm>
-                      <a:off x="0" y="0"/>
-                      <a:ext cx="1888490" cy="689610"/>
-                    </a:xfrm>
-                    <a:prstGeom prst="rect">
-                      <a:avLst/>
-                    </a:prstGeom>
-                    <a:noFill/>
-                    <a:ln w="12700">
-                      <a:noFill/>
-                    </a:ln>
-                  </pic:spPr>
-                </pic:pic>
-              </a:graphicData>
-            </a:graphic>
-          </wp:inline>
-        </w:drawing>
-      </w:r>
+          <w:b/>
+          <w:bCs/>
+        </w:rPr>
+      </w:r>
+    </w:p>
+    <w:p>
+      <w:pPr>
+        <w:rPr>
+          <w:b/>
+          <w:bCs/>
+        </w:rPr>
+      </w:pPr>
+      <w:r>
+        <w:rPr>
+          <w:b/>
+          <w:bCs/>
+        </w:rPr>
+      </w:r>
+    </w:p>
+    <w:p>
+      <w:pPr>
+        <w:rPr>
+          <w:b/>
+          <w:bCs/>
+        </w:rPr>
+      </w:pPr>
       <w:r>
         <w:rPr>
           <w:b/>
@@ -605,10 +838,10 @@
           <wp:anchor distT="89535" distB="89535" distL="89535" distR="89535" simplePos="0" relativeHeight="251658245" behindDoc="0" locked="0" layoutInCell="0" hidden="0" allowOverlap="1">
             <wp:simplePos x="0" y="0"/>
             <wp:positionH relativeFrom="page">
-              <wp:posOffset>3940810</wp:posOffset>
+              <wp:posOffset>3963670</wp:posOffset>
             </wp:positionH>
             <wp:positionV relativeFrom="page">
-              <wp:posOffset>5324475</wp:posOffset>
+              <wp:posOffset>6506845</wp:posOffset>
             </wp:positionV>
             <wp:extent cx="2823210" cy="988060"/>
             <wp:effectExtent l="0" t="0" r="0" b="0"/>
@@ -626,7 +859,7 @@
                       <a:picLocks noChangeAspect="1"/>
                       <a:extLst>
                         <a:ext uri="smNativeData">
-                          <sm:smNativeData xmlns:sm="smNativeData" val="SMDATA_16_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"/>
+                          <sm:smNativeData xmlns:sm="smNativeData" val="SMDATA_16_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"/>
                         </a:ext>
                       </a:extLst>
                     </pic:cNvPicPr>
@@ -726,20 +959,1053 @@
       <w:r/>
     </w:p>
     <w:p>
-      <w:r/>
-    </w:p>
-    <w:p>
-      <w:pPr>
-        <w:rPr>
-          <w:b/>
-          <w:bCs/>
-        </w:rPr>
-      </w:pPr>
-      <w:r>
-        <w:rPr>
-          <w:b/>
-          <w:bCs/>
-        </w:rPr>
+      <w:r>
+        <w:rPr>
+          <w:b/>
+          <w:bCs/>
+        </w:rPr>
+        <w:t xml:space="preserve">Organizar numeros muy grandes: </w:t>
+      </w:r>
+      <w:r>
+        <w:t>Para poder organizar un numero grande es conveniente usar fstrings:</w:t>
+      </w:r>
+    </w:p>
+    <w:p>
+      <w:pPr>
+        <w:spacing w:line="380" w:lineRule="atLeast"/>
+        <w:pBdr>
+          <w:top w:val="nil" w:sz="0" w:space="0" w:color="000000" tmln="20, 20, 20, 0, 0"/>
+          <w:left w:val="nil" w:sz="0" w:space="0" w:color="000000" tmln="20, 20, 20, 0, 0"/>
+          <w:bottom w:val="nil" w:sz="0" w:space="0" w:color="000000" tmln="20, 20, 20, 0, 0"/>
+          <w:right w:val="nil" w:sz="0" w:space="0" w:color="000000" tmln="20, 20, 20, 0, 0"/>
+          <w:between w:val="nil" w:sz="0" w:space="0" w:color="000000" tmln="20, 20, 20, 0, 0"/>
+        </w:pBdr>
+        <w:shd w:val="none"/>
+        <w:rPr>
+          <w:rFonts w:ascii="Basic Roman" w:hAnsi="Basic Roman" w:eastAsia="Basic Roman" w:cs="Basic Roman"/>
+          <w:highlight w:val="black"/>
+          <w:color w:val="9cdcfe"/>
+          <w:sz w:val="21"/>
+          <w:lang w:val="es-mx" w:eastAsia="zh-cn" w:bidi="ar-sa"/>
+        </w:rPr>
+      </w:pPr>
+      <w:r>
+        <w:rPr>
+          <w:rFonts w:ascii="Basic Roman" w:hAnsi="Basic Roman" w:eastAsia="Basic Roman" w:cs="Basic Roman"/>
+          <w:highlight w:val="black"/>
+          <w:color w:val="dcdcaa"/>
+          <w:sz w:val="21"/>
+          <w:lang w:val="es-mx" w:eastAsia="zh-cn" w:bidi="ar-sa"/>
+        </w:rPr>
+        <w:t>n_big</w:t>
+      </w:r>
+      <w:r>
+        <w:rPr>
+          <w:rFonts w:ascii="Basic Roman" w:hAnsi="Basic Roman" w:eastAsia="Basic Roman" w:cs="Basic Roman"/>
+          <w:highlight w:val="black"/>
+          <w:color w:val="d4d4d4"/>
+          <w:sz w:val="21"/>
+          <w:lang w:val="es-mx" w:eastAsia="zh-cn" w:bidi="ar-sa"/>
+        </w:rPr>
+        <w:t>=</w:t>
+      </w:r>
+      <w:r>
+        <w:rPr>
+          <w:rFonts w:ascii="Basic Roman" w:hAnsi="Basic Roman" w:eastAsia="Basic Roman" w:cs="Basic Roman"/>
+          <w:highlight w:val="black"/>
+          <w:color w:val="9cdcfe"/>
+          <w:sz w:val="21"/>
+          <w:lang w:val="es-mx" w:eastAsia="zh-cn" w:bidi="ar-sa"/>
+        </w:rPr>
+        <w:t>1512316321065135541</w:t>
+      </w:r>
+    </w:p>
+    <w:p>
+      <w:r>
+        <w:rPr>
+          <w:b/>
+          <w:bCs/>
+        </w:rPr>
+        <w:t xml:space="preserve">d: </w:t>
+      </w:r>
+      <w:r>
+        <w:t>Organiza los numeros en decimales con un separador que se asigna entre : y d</w:t>
+      </w:r>
+    </w:p>
+    <w:p>
+      <w:pPr>
+        <w:spacing w:line="380" w:lineRule="atLeast"/>
+        <w:pBdr>
+          <w:top w:val="nil" w:sz="0" w:space="0" w:color="000000" tmln="20, 20, 20, 0, 0"/>
+          <w:left w:val="nil" w:sz="0" w:space="0" w:color="000000" tmln="20, 20, 20, 0, 0"/>
+          <w:bottom w:val="nil" w:sz="0" w:space="0" w:color="000000" tmln="20, 20, 20, 0, 0"/>
+          <w:right w:val="nil" w:sz="0" w:space="0" w:color="000000" tmln="20, 20, 20, 0, 0"/>
+          <w:between w:val="nil" w:sz="0" w:space="0" w:color="000000" tmln="20, 20, 20, 0, 0"/>
+        </w:pBdr>
+        <w:shd w:val="none"/>
+        <w:rPr>
+          <w:rFonts w:ascii="Basic Roman" w:hAnsi="Basic Roman" w:eastAsia="Basic Roman" w:cs="Basic Roman"/>
+          <w:highlight w:val="black"/>
+          <w:color w:val="d4d4d4"/>
+          <w:sz w:val="21"/>
+          <w:lang w:val="es-mx" w:eastAsia="zh-cn" w:bidi="ar-sa"/>
+        </w:rPr>
+      </w:pPr>
+      <w:r>
+        <w:rPr>
+          <w:rFonts w:ascii="Basic Roman" w:hAnsi="Basic Roman" w:eastAsia="Basic Roman" w:cs="Basic Roman"/>
+          <w:highlight w:val="black"/>
+          <w:color w:val="b5cea8"/>
+          <w:sz w:val="21"/>
+          <w:lang w:val="es-mx" w:eastAsia="zh-cn" w:bidi="ar-sa"/>
+        </w:rPr>
+        <w:t>print</w:t>
+      </w:r>
+      <w:r>
+        <w:rPr>
+          <w:rFonts w:ascii="Basic Roman" w:hAnsi="Basic Roman" w:eastAsia="Basic Roman" w:cs="Basic Roman"/>
+          <w:highlight w:val="black"/>
+          <w:color w:val="d4d4d4"/>
+          <w:sz w:val="21"/>
+          <w:lang w:val="es-mx" w:eastAsia="zh-cn" w:bidi="ar-sa"/>
+        </w:rPr>
+        <w:t>(</w:t>
+      </w:r>
+      <w:r>
+        <w:rPr>
+          <w:rFonts w:ascii="Basic Roman" w:hAnsi="Basic Roman" w:eastAsia="Basic Roman" w:cs="Basic Roman"/>
+          <w:highlight w:val="black"/>
+          <w:color w:val="9cdcfe"/>
+          <w:sz w:val="21"/>
+          <w:lang w:val="es-mx" w:eastAsia="zh-cn" w:bidi="ar-sa"/>
+        </w:rPr>
+        <w:t>f</w:t>
+      </w:r>
+      <w:r>
+        <w:rPr>
+          <w:rFonts w:ascii="Basic Roman" w:hAnsi="Basic Roman" w:eastAsia="Basic Roman" w:cs="Basic Roman"/>
+          <w:highlight w:val="black"/>
+          <w:color w:val="ce9178"/>
+          <w:sz w:val="21"/>
+          <w:lang w:val="es-mx" w:eastAsia="zh-cn" w:bidi="ar-sa"/>
+        </w:rPr>
+        <w:t>"</w:t>
+      </w:r>
+      <w:r>
+        <w:rPr>
+          <w:rFonts w:ascii="Basic Roman" w:hAnsi="Basic Roman" w:eastAsia="Basic Roman" w:cs="Basic Roman"/>
+          <w:highlight w:val="black"/>
+          <w:color w:val="9cdcfe"/>
+          <w:sz w:val="21"/>
+          <w:lang w:val="es-mx" w:eastAsia="zh-cn" w:bidi="ar-sa"/>
+        </w:rPr>
+        <w:t>{</w:t>
+      </w:r>
+      <w:r>
+        <w:rPr>
+          <w:rFonts w:ascii="Basic Roman" w:hAnsi="Basic Roman" w:eastAsia="Basic Roman" w:cs="Basic Roman"/>
+          <w:highlight w:val="black"/>
+          <w:color w:val="dcdcaa"/>
+          <w:sz w:val="21"/>
+          <w:lang w:val="es-mx" w:eastAsia="zh-cn" w:bidi="ar-sa"/>
+        </w:rPr>
+        <w:t>n_big</w:t>
+      </w:r>
+      <w:r>
+        <w:rPr>
+          <w:rFonts w:ascii="Basic Roman" w:hAnsi="Basic Roman" w:eastAsia="Basic Roman" w:cs="Basic Roman"/>
+          <w:highlight w:val="black"/>
+          <w:color w:val="9cdcfe"/>
+          <w:sz w:val="21"/>
+          <w:lang w:val="es-mx" w:eastAsia="zh-cn" w:bidi="ar-sa"/>
+        </w:rPr>
+        <w:t>:,d}</w:t>
+      </w:r>
+      <w:r>
+        <w:rPr>
+          <w:rFonts w:ascii="Basic Roman" w:hAnsi="Basic Roman" w:eastAsia="Basic Roman" w:cs="Basic Roman"/>
+          <w:highlight w:val="black"/>
+          <w:color w:val="ce9178"/>
+          <w:sz w:val="21"/>
+          <w:lang w:val="es-mx" w:eastAsia="zh-cn" w:bidi="ar-sa"/>
+        </w:rPr>
+        <w:t>"</w:t>
+      </w:r>
+      <w:r>
+        <w:rPr>
+          <w:rFonts w:ascii="Basic Roman" w:hAnsi="Basic Roman" w:eastAsia="Basic Roman" w:cs="Basic Roman"/>
+          <w:highlight w:val="black"/>
+          <w:color w:val="d4d4d4"/>
+          <w:sz w:val="21"/>
+          <w:lang w:val="es-mx" w:eastAsia="zh-cn" w:bidi="ar-sa"/>
+        </w:rPr>
+        <w:t>)</w:t>
+      </w:r>
+    </w:p>
+    <w:p>
+      <w:r>
+        <w:rPr>
+          <w:b/>
+          <w:bCs/>
+        </w:rPr>
+        <w:t xml:space="preserve">e: </w:t>
+      </w:r>
+      <w:r>
+        <w:t>Organiza los numeros en notacion decimal, podemos añadir decimales con el .X</w:t>
+      </w:r>
+    </w:p>
+    <w:p>
+      <w:pPr>
+        <w:spacing w:line="380" w:lineRule="atLeast"/>
+        <w:pBdr>
+          <w:top w:val="nil" w:sz="0" w:space="0" w:color="000000" tmln="20, 20, 20, 0, 0"/>
+          <w:left w:val="nil" w:sz="0" w:space="0" w:color="000000" tmln="20, 20, 20, 0, 0"/>
+          <w:bottom w:val="nil" w:sz="0" w:space="0" w:color="000000" tmln="20, 20, 20, 0, 0"/>
+          <w:right w:val="nil" w:sz="0" w:space="0" w:color="000000" tmln="20, 20, 20, 0, 0"/>
+          <w:between w:val="nil" w:sz="0" w:space="0" w:color="000000" tmln="20, 20, 20, 0, 0"/>
+        </w:pBdr>
+        <w:shd w:val="none"/>
+        <w:rPr>
+          <w:rFonts w:ascii="Basic Roman" w:hAnsi="Basic Roman" w:eastAsia="Basic Roman" w:cs="Basic Roman"/>
+          <w:highlight w:val="black"/>
+          <w:color w:val="d4d4d4"/>
+          <w:sz w:val="21"/>
+          <w:lang w:val="es-mx" w:eastAsia="zh-cn" w:bidi="ar-sa"/>
+        </w:rPr>
+      </w:pPr>
+      <w:r>
+        <w:rPr>
+          <w:rFonts w:ascii="Basic Roman" w:hAnsi="Basic Roman" w:eastAsia="Basic Roman" w:cs="Basic Roman"/>
+          <w:highlight w:val="black"/>
+          <w:color w:val="dcdcaa"/>
+          <w:sz w:val="21"/>
+          <w:lang w:val="es-mx" w:eastAsia="zh-cn" w:bidi="ar-sa"/>
+        </w:rPr>
+        <w:t>print</w:t>
+      </w:r>
+      <w:r>
+        <w:rPr>
+          <w:rFonts w:ascii="Basic Roman" w:hAnsi="Basic Roman" w:eastAsia="Basic Roman" w:cs="Basic Roman"/>
+          <w:highlight w:val="black"/>
+          <w:color w:val="d4d4d4"/>
+          <w:sz w:val="21"/>
+          <w:lang w:val="es-mx" w:eastAsia="zh-cn" w:bidi="ar-sa"/>
+        </w:rPr>
+        <w:t>(</w:t>
+      </w:r>
+      <w:r>
+        <w:rPr>
+          <w:rFonts w:ascii="Basic Roman" w:hAnsi="Basic Roman" w:eastAsia="Basic Roman" w:cs="Basic Roman"/>
+          <w:highlight w:val="black"/>
+          <w:color w:val="9cdcfe"/>
+          <w:sz w:val="21"/>
+          <w:lang w:val="es-mx" w:eastAsia="zh-cn" w:bidi="ar-sa"/>
+        </w:rPr>
+        <w:t>f</w:t>
+      </w:r>
+      <w:r>
+        <w:rPr>
+          <w:rFonts w:ascii="Basic Roman" w:hAnsi="Basic Roman" w:eastAsia="Basic Roman" w:cs="Basic Roman"/>
+          <w:highlight w:val="black"/>
+          <w:color w:val="b5cea8"/>
+          <w:sz w:val="21"/>
+          <w:lang w:val="es-mx" w:eastAsia="zh-cn" w:bidi="ar-sa"/>
+        </w:rPr>
+        <w:t>"</w:t>
+      </w:r>
+      <w:r>
+        <w:rPr>
+          <w:rFonts w:ascii="Basic Roman" w:hAnsi="Basic Roman" w:eastAsia="Basic Roman" w:cs="Basic Roman"/>
+          <w:highlight w:val="black"/>
+          <w:color w:val="9cdcfe"/>
+          <w:sz w:val="21"/>
+          <w:lang w:val="es-mx" w:eastAsia="zh-cn" w:bidi="ar-sa"/>
+        </w:rPr>
+        <w:t>{</w:t>
+      </w:r>
+      <w:r>
+        <w:rPr>
+          <w:rFonts w:ascii="Basic Roman" w:hAnsi="Basic Roman" w:eastAsia="Basic Roman" w:cs="Basic Roman"/>
+          <w:highlight w:val="black"/>
+          <w:color w:val="9cdcfe"/>
+          <w:sz w:val="21"/>
+          <w:lang w:val="es-mx" w:eastAsia="zh-cn" w:bidi="ar-sa"/>
+        </w:rPr>
+        <w:t>n_big</w:t>
+      </w:r>
+      <w:r>
+        <w:rPr>
+          <w:rFonts w:ascii="Basic Roman" w:hAnsi="Basic Roman" w:eastAsia="Basic Roman" w:cs="Basic Roman"/>
+          <w:highlight w:val="black"/>
+          <w:color w:val="9cdcfe"/>
+          <w:sz w:val="21"/>
+          <w:lang w:val="es-mx" w:eastAsia="zh-cn" w:bidi="ar-sa"/>
+        </w:rPr>
+        <w:t>:.2e}</w:t>
+      </w:r>
+      <w:r>
+        <w:rPr>
+          <w:rFonts w:ascii="Basic Roman" w:hAnsi="Basic Roman" w:eastAsia="Basic Roman" w:cs="Basic Roman"/>
+          <w:highlight w:val="black"/>
+          <w:color w:val="b5cea8"/>
+          <w:sz w:val="21"/>
+          <w:lang w:val="es-mx" w:eastAsia="zh-cn" w:bidi="ar-sa"/>
+        </w:rPr>
+        <w:t>"</w:t>
+      </w:r>
+      <w:r>
+        <w:rPr>
+          <w:rFonts w:ascii="Basic Roman" w:hAnsi="Basic Roman" w:eastAsia="Basic Roman" w:cs="Basic Roman"/>
+          <w:highlight w:val="black"/>
+          <w:color w:val="d4d4d4"/>
+          <w:sz w:val="21"/>
+          <w:lang w:val="es-mx" w:eastAsia="zh-cn" w:bidi="ar-sa"/>
+        </w:rPr>
+        <w:t>)</w:t>
+      </w:r>
+    </w:p>
+    <w:p>
+      <w:r>
+        <w:rPr>
+          <w:b/>
+          <w:bCs/>
+        </w:rPr>
+        <w:t xml:space="preserve">%: </w:t>
+      </w:r>
+      <w:r>
+        <w:t>Permite convertir a porcentaje la cantidad mostrada, deben ser numeros inferior a 1 y mayor a 0 y podemos reducir decimales</w:t>
+      </w:r>
+    </w:p>
+    <w:p>
+      <w:pPr>
+        <w:spacing w:line="380" w:lineRule="atLeast"/>
+        <w:pBdr>
+          <w:top w:val="nil" w:sz="0" w:space="0" w:color="000000" tmln="20, 20, 20, 0, 0"/>
+          <w:left w:val="nil" w:sz="0" w:space="0" w:color="000000" tmln="20, 20, 20, 0, 0"/>
+          <w:bottom w:val="nil" w:sz="0" w:space="0" w:color="000000" tmln="20, 20, 20, 0, 0"/>
+          <w:right w:val="nil" w:sz="0" w:space="0" w:color="000000" tmln="20, 20, 20, 0, 0"/>
+          <w:between w:val="nil" w:sz="0" w:space="0" w:color="000000" tmln="20, 20, 20, 0, 0"/>
+        </w:pBdr>
+        <w:shd w:val="none"/>
+        <w:rPr>
+          <w:rFonts w:ascii="Basic Roman" w:hAnsi="Basic Roman" w:eastAsia="Basic Roman" w:cs="Basic Roman"/>
+          <w:highlight w:val="black"/>
+          <w:color w:val="d4d4d4"/>
+          <w:sz w:val="21"/>
+          <w:lang w:val="es-mx" w:eastAsia="zh-cn" w:bidi="ar-sa"/>
+        </w:rPr>
+      </w:pPr>
+      <w:r>
+        <w:rPr>
+          <w:rFonts w:ascii="Basic Roman" w:hAnsi="Basic Roman" w:eastAsia="Basic Roman" w:cs="Basic Roman"/>
+          <w:highlight w:val="black"/>
+          <w:color w:val="dcdcaa"/>
+          <w:sz w:val="21"/>
+          <w:lang w:val="es-mx" w:eastAsia="zh-cn" w:bidi="ar-sa"/>
+        </w:rPr>
+        <w:t>print</w:t>
+      </w:r>
+      <w:r>
+        <w:rPr>
+          <w:rFonts w:ascii="Basic Roman" w:hAnsi="Basic Roman" w:eastAsia="Basic Roman" w:cs="Basic Roman"/>
+          <w:highlight w:val="black"/>
+          <w:color w:val="d4d4d4"/>
+          <w:sz w:val="21"/>
+          <w:lang w:val="es-mx" w:eastAsia="zh-cn" w:bidi="ar-sa"/>
+        </w:rPr>
+        <w:t>(</w:t>
+      </w:r>
+      <w:r>
+        <w:rPr>
+          <w:rFonts w:ascii="Basic Roman" w:hAnsi="Basic Roman" w:eastAsia="Basic Roman" w:cs="Basic Roman"/>
+          <w:highlight w:val="black"/>
+          <w:color w:val="9cdcfe"/>
+          <w:sz w:val="21"/>
+          <w:lang w:val="es-mx" w:eastAsia="zh-cn" w:bidi="ar-sa"/>
+        </w:rPr>
+        <w:t>f</w:t>
+      </w:r>
+      <w:r>
+        <w:rPr>
+          <w:rFonts w:ascii="Basic Roman" w:hAnsi="Basic Roman" w:eastAsia="Basic Roman" w:cs="Basic Roman"/>
+          <w:highlight w:val="black"/>
+          <w:color w:val="b5cea8"/>
+          <w:sz w:val="21"/>
+          <w:lang w:val="es-mx" w:eastAsia="zh-cn" w:bidi="ar-sa"/>
+        </w:rPr>
+        <w:t>"</w:t>
+      </w:r>
+      <w:r>
+        <w:rPr>
+          <w:rFonts w:ascii="Basic Roman" w:hAnsi="Basic Roman" w:eastAsia="Basic Roman" w:cs="Basic Roman"/>
+          <w:highlight w:val="black"/>
+          <w:color w:val="9cdcfe"/>
+          <w:sz w:val="21"/>
+          <w:lang w:val="es-mx" w:eastAsia="zh-cn" w:bidi="ar-sa"/>
+        </w:rPr>
+        <w:t>{</w:t>
+      </w:r>
+      <w:r>
+        <w:rPr>
+          <w:rFonts w:ascii="Basic Roman" w:hAnsi="Basic Roman" w:eastAsia="Basic Roman" w:cs="Basic Roman"/>
+          <w:highlight w:val="black"/>
+          <w:color w:val="9cdcfe"/>
+          <w:sz w:val="21"/>
+          <w:lang w:val="es-mx" w:eastAsia="zh-cn" w:bidi="ar-sa"/>
+        </w:rPr>
+        <w:t>n_big</w:t>
+      </w:r>
+      <w:r>
+        <w:rPr>
+          <w:rFonts w:ascii="Basic Roman" w:hAnsi="Basic Roman" w:eastAsia="Basic Roman" w:cs="Basic Roman"/>
+          <w:highlight w:val="black"/>
+          <w:color w:val="9cdcfe"/>
+          <w:sz w:val="21"/>
+          <w:lang w:val="es-mx" w:eastAsia="zh-cn" w:bidi="ar-sa"/>
+        </w:rPr>
+        <w:t>:.2%}</w:t>
+      </w:r>
+      <w:r>
+        <w:rPr>
+          <w:rFonts w:ascii="Basic Roman" w:hAnsi="Basic Roman" w:eastAsia="Basic Roman" w:cs="Basic Roman"/>
+          <w:highlight w:val="black"/>
+          <w:color w:val="b5cea8"/>
+          <w:sz w:val="21"/>
+          <w:lang w:val="es-mx" w:eastAsia="zh-cn" w:bidi="ar-sa"/>
+        </w:rPr>
+        <w:t>"</w:t>
+      </w:r>
+      <w:r>
+        <w:rPr>
+          <w:rFonts w:ascii="Basic Roman" w:hAnsi="Basic Roman" w:eastAsia="Basic Roman" w:cs="Basic Roman"/>
+          <w:highlight w:val="black"/>
+          <w:color w:val="d4d4d4"/>
+          <w:sz w:val="21"/>
+          <w:lang w:val="es-mx" w:eastAsia="zh-cn" w:bidi="ar-sa"/>
+        </w:rPr>
+        <w:t>)</w:t>
+      </w:r>
+    </w:p>
+    <w:p>
+      <w:r>
+        <w:rPr>
+          <w:b/>
+          <w:bCs/>
+        </w:rPr>
+        <w:t xml:space="preserve">Numeros binarios: </w:t>
+      </w:r>
+      <w:r>
+        <w:t>Para convertir  numeros a nmeros binarios solo es cuestion de especificar la base: b</w:t>
+      </w:r>
+    </w:p>
+    <w:p>
+      <w:pPr>
+        <w:spacing w:line="380" w:lineRule="atLeast"/>
+        <w:pBdr>
+          <w:top w:val="nil" w:sz="0" w:space="0" w:color="000000" tmln="20, 20, 20, 0, 0"/>
+          <w:left w:val="nil" w:sz="0" w:space="0" w:color="000000" tmln="20, 20, 20, 0, 0"/>
+          <w:bottom w:val="nil" w:sz="0" w:space="0" w:color="000000" tmln="20, 20, 20, 0, 0"/>
+          <w:right w:val="nil" w:sz="0" w:space="0" w:color="000000" tmln="20, 20, 20, 0, 0"/>
+          <w:between w:val="nil" w:sz="0" w:space="0" w:color="000000" tmln="20, 20, 20, 0, 0"/>
+        </w:pBdr>
+        <w:shd w:val="none"/>
+        <w:rPr>
+          <w:rFonts w:ascii="Basic Roman" w:hAnsi="Basic Roman" w:eastAsia="Basic Roman" w:cs="Basic Roman"/>
+          <w:highlight w:val="black"/>
+          <w:color w:val="d4d4d4"/>
+          <w:sz w:val="21"/>
+          <w:lang w:val="es-mx" w:eastAsia="zh-cn" w:bidi="ar-sa"/>
+        </w:rPr>
+      </w:pPr>
+      <w:r>
+        <w:rPr>
+          <w:rFonts w:ascii="Basic Roman" w:hAnsi="Basic Roman" w:eastAsia="Basic Roman" w:cs="Basic Roman"/>
+          <w:highlight w:val="black"/>
+          <w:color w:val="b5cea8"/>
+          <w:sz w:val="21"/>
+          <w:lang w:val="es-mx" w:eastAsia="zh-cn" w:bidi="ar-sa"/>
+        </w:rPr>
+        <w:t>print</w:t>
+      </w:r>
+      <w:r>
+        <w:rPr>
+          <w:rFonts w:ascii="Basic Roman" w:hAnsi="Basic Roman" w:eastAsia="Basic Roman" w:cs="Basic Roman"/>
+          <w:highlight w:val="black"/>
+          <w:color w:val="d4d4d4"/>
+          <w:sz w:val="21"/>
+          <w:lang w:val="es-mx" w:eastAsia="zh-cn" w:bidi="ar-sa"/>
+        </w:rPr>
+        <w:t>(</w:t>
+      </w:r>
+      <w:r>
+        <w:rPr>
+          <w:rFonts w:ascii="Basic Roman" w:hAnsi="Basic Roman" w:eastAsia="Basic Roman" w:cs="Basic Roman"/>
+          <w:highlight w:val="black"/>
+          <w:color w:val="9cdcfe"/>
+          <w:sz w:val="21"/>
+          <w:lang w:val="es-mx" w:eastAsia="zh-cn" w:bidi="ar-sa"/>
+        </w:rPr>
+        <w:t>f</w:t>
+      </w:r>
+      <w:r>
+        <w:rPr>
+          <w:rFonts w:ascii="Basic Roman" w:hAnsi="Basic Roman" w:eastAsia="Basic Roman" w:cs="Basic Roman"/>
+          <w:highlight w:val="black"/>
+          <w:color w:val="ce9178"/>
+          <w:sz w:val="21"/>
+          <w:lang w:val="es-mx" w:eastAsia="zh-cn" w:bidi="ar-sa"/>
+        </w:rPr>
+        <w:t>"</w:t>
+      </w:r>
+      <w:r>
+        <w:rPr>
+          <w:rFonts w:ascii="Basic Roman" w:hAnsi="Basic Roman" w:eastAsia="Basic Roman" w:cs="Basic Roman"/>
+          <w:highlight w:val="black"/>
+          <w:color w:val="9cdcfe"/>
+          <w:sz w:val="21"/>
+          <w:lang w:val="es-mx" w:eastAsia="zh-cn" w:bidi="ar-sa"/>
+        </w:rPr>
+        <w:t>{</w:t>
+      </w:r>
+      <w:r>
+        <w:rPr>
+          <w:rFonts w:ascii="Basic Roman" w:hAnsi="Basic Roman" w:eastAsia="Basic Roman" w:cs="Basic Roman"/>
+          <w:highlight w:val="black"/>
+          <w:color w:val="dcdcaa"/>
+          <w:sz w:val="21"/>
+          <w:lang w:val="es-mx" w:eastAsia="zh-cn" w:bidi="ar-sa"/>
+        </w:rPr>
+        <w:t>n_bin</w:t>
+      </w:r>
+      <w:r>
+        <w:rPr>
+          <w:rFonts w:ascii="Basic Roman" w:hAnsi="Basic Roman" w:eastAsia="Basic Roman" w:cs="Basic Roman"/>
+          <w:highlight w:val="black"/>
+          <w:color w:val="9cdcfe"/>
+          <w:sz w:val="21"/>
+          <w:lang w:val="es-mx" w:eastAsia="zh-cn" w:bidi="ar-sa"/>
+        </w:rPr>
+        <w:t>:b}</w:t>
+      </w:r>
+      <w:r>
+        <w:rPr>
+          <w:rFonts w:ascii="Basic Roman" w:hAnsi="Basic Roman" w:eastAsia="Basic Roman" w:cs="Basic Roman"/>
+          <w:highlight w:val="black"/>
+          <w:color w:val="ce9178"/>
+          <w:sz w:val="21"/>
+          <w:lang w:val="es-mx" w:eastAsia="zh-cn" w:bidi="ar-sa"/>
+        </w:rPr>
+        <w:t>"</w:t>
+      </w:r>
+      <w:r>
+        <w:rPr>
+          <w:rFonts w:ascii="Basic Roman" w:hAnsi="Basic Roman" w:eastAsia="Basic Roman" w:cs="Basic Roman"/>
+          <w:highlight w:val="black"/>
+          <w:color w:val="d4d4d4"/>
+          <w:sz w:val="21"/>
+          <w:lang w:val="es-mx" w:eastAsia="zh-cn" w:bidi="ar-sa"/>
+        </w:rPr>
+        <w:t>)</w:t>
+      </w:r>
+    </w:p>
+    <w:p>
+      <w:r>
+        <w:rPr>
+          <w:b/>
+          <w:bCs/>
+        </w:rPr>
+        <w:t xml:space="preserve">Numeros hexadecimal: </w:t>
+      </w:r>
+      <w:r>
+        <w:t>x</w:t>
+      </w:r>
+    </w:p>
+    <w:p>
+      <w:pPr>
+        <w:spacing w:line="380" w:lineRule="atLeast"/>
+        <w:pBdr>
+          <w:top w:val="nil" w:sz="0" w:space="0" w:color="000000" tmln="20, 20, 20, 0, 0"/>
+          <w:left w:val="nil" w:sz="0" w:space="0" w:color="000000" tmln="20, 20, 20, 0, 0"/>
+          <w:bottom w:val="nil" w:sz="0" w:space="0" w:color="000000" tmln="20, 20, 20, 0, 0"/>
+          <w:right w:val="nil" w:sz="0" w:space="0" w:color="000000" tmln="20, 20, 20, 0, 0"/>
+          <w:between w:val="nil" w:sz="0" w:space="0" w:color="000000" tmln="20, 20, 20, 0, 0"/>
+        </w:pBdr>
+        <w:shd w:val="none"/>
+        <w:rPr>
+          <w:rFonts w:ascii="Basic Roman" w:hAnsi="Basic Roman" w:eastAsia="Basic Roman" w:cs="Basic Roman"/>
+          <w:highlight w:val="black"/>
+          <w:color w:val="d4d4d4"/>
+          <w:sz w:val="21"/>
+          <w:lang w:val="es-mx" w:eastAsia="zh-cn" w:bidi="ar-sa"/>
+        </w:rPr>
+      </w:pPr>
+      <w:r>
+        <w:rPr>
+          <w:rFonts w:ascii="Basic Roman" w:hAnsi="Basic Roman" w:eastAsia="Basic Roman" w:cs="Basic Roman"/>
+          <w:highlight w:val="black"/>
+          <w:color w:val="b5cea8"/>
+          <w:sz w:val="21"/>
+          <w:lang w:val="es-mx" w:eastAsia="zh-cn" w:bidi="ar-sa"/>
+        </w:rPr>
+        <w:t>print</w:t>
+      </w:r>
+      <w:r>
+        <w:rPr>
+          <w:rFonts w:ascii="Basic Roman" w:hAnsi="Basic Roman" w:eastAsia="Basic Roman" w:cs="Basic Roman"/>
+          <w:highlight w:val="black"/>
+          <w:color w:val="d4d4d4"/>
+          <w:sz w:val="21"/>
+          <w:lang w:val="es-mx" w:eastAsia="zh-cn" w:bidi="ar-sa"/>
+        </w:rPr>
+        <w:t>(</w:t>
+      </w:r>
+      <w:r>
+        <w:rPr>
+          <w:rFonts w:ascii="Basic Roman" w:hAnsi="Basic Roman" w:eastAsia="Basic Roman" w:cs="Basic Roman"/>
+          <w:highlight w:val="black"/>
+          <w:color w:val="9cdcfe"/>
+          <w:sz w:val="21"/>
+          <w:lang w:val="es-mx" w:eastAsia="zh-cn" w:bidi="ar-sa"/>
+        </w:rPr>
+        <w:t>f</w:t>
+      </w:r>
+      <w:r>
+        <w:rPr>
+          <w:rFonts w:ascii="Basic Roman" w:hAnsi="Basic Roman" w:eastAsia="Basic Roman" w:cs="Basic Roman"/>
+          <w:highlight w:val="black"/>
+          <w:color w:val="ce9178"/>
+          <w:sz w:val="21"/>
+          <w:lang w:val="es-mx" w:eastAsia="zh-cn" w:bidi="ar-sa"/>
+        </w:rPr>
+        <w:t>"</w:t>
+      </w:r>
+      <w:r>
+        <w:rPr>
+          <w:rFonts w:ascii="Basic Roman" w:hAnsi="Basic Roman" w:eastAsia="Basic Roman" w:cs="Basic Roman"/>
+          <w:highlight w:val="black"/>
+          <w:color w:val="9cdcfe"/>
+          <w:sz w:val="21"/>
+          <w:lang w:val="es-mx" w:eastAsia="zh-cn" w:bidi="ar-sa"/>
+        </w:rPr>
+        <w:t>{</w:t>
+      </w:r>
+      <w:r>
+        <w:rPr>
+          <w:rFonts w:ascii="Basic Roman" w:hAnsi="Basic Roman" w:eastAsia="Basic Roman" w:cs="Basic Roman"/>
+          <w:highlight w:val="black"/>
+          <w:color w:val="dcdcaa"/>
+          <w:sz w:val="21"/>
+          <w:lang w:val="es-mx" w:eastAsia="zh-cn" w:bidi="ar-sa"/>
+        </w:rPr>
+        <w:t>n_bin</w:t>
+      </w:r>
+      <w:r>
+        <w:rPr>
+          <w:rFonts w:ascii="Basic Roman" w:hAnsi="Basic Roman" w:eastAsia="Basic Roman" w:cs="Basic Roman"/>
+          <w:highlight w:val="black"/>
+          <w:color w:val="9cdcfe"/>
+          <w:sz w:val="21"/>
+          <w:lang w:val="es-mx" w:eastAsia="zh-cn" w:bidi="ar-sa"/>
+        </w:rPr>
+        <w:t>:x}</w:t>
+      </w:r>
+      <w:r>
+        <w:rPr>
+          <w:rFonts w:ascii="Basic Roman" w:hAnsi="Basic Roman" w:eastAsia="Basic Roman" w:cs="Basic Roman"/>
+          <w:highlight w:val="black"/>
+          <w:color w:val="ce9178"/>
+          <w:sz w:val="21"/>
+          <w:lang w:val="es-mx" w:eastAsia="zh-cn" w:bidi="ar-sa"/>
+        </w:rPr>
+        <w:t>"</w:t>
+      </w:r>
+      <w:r>
+        <w:rPr>
+          <w:rFonts w:ascii="Basic Roman" w:hAnsi="Basic Roman" w:eastAsia="Basic Roman" w:cs="Basic Roman"/>
+          <w:highlight w:val="black"/>
+          <w:color w:val="d4d4d4"/>
+          <w:sz w:val="21"/>
+          <w:lang w:val="es-mx" w:eastAsia="zh-cn" w:bidi="ar-sa"/>
+        </w:rPr>
+        <w:t>)</w:t>
+      </w:r>
+    </w:p>
+    <w:p>
+      <w:r>
+        <w:rPr>
+          <w:b/>
+          <w:bCs/>
+        </w:rPr>
+        <w:t xml:space="preserve">Ansii code: </w:t>
+      </w:r>
+      <w:r>
+        <w:t>c</w:t>
+      </w:r>
+    </w:p>
+    <w:p>
+      <w:pPr>
+        <w:spacing w:line="380" w:lineRule="atLeast"/>
+        <w:pBdr>
+          <w:top w:val="nil" w:sz="0" w:space="0" w:color="000000" tmln="20, 20, 20, 0, 0"/>
+          <w:left w:val="nil" w:sz="0" w:space="0" w:color="000000" tmln="20, 20, 20, 0, 0"/>
+          <w:bottom w:val="nil" w:sz="0" w:space="0" w:color="000000" tmln="20, 20, 20, 0, 0"/>
+          <w:right w:val="nil" w:sz="0" w:space="0" w:color="000000" tmln="20, 20, 20, 0, 0"/>
+          <w:between w:val="nil" w:sz="0" w:space="0" w:color="000000" tmln="20, 20, 20, 0, 0"/>
+        </w:pBdr>
+        <w:shd w:val="none"/>
+        <w:rPr>
+          <w:rFonts w:ascii="Basic Roman" w:hAnsi="Basic Roman" w:eastAsia="Basic Roman" w:cs="Basic Roman"/>
+          <w:highlight w:val="black"/>
+          <w:color w:val="d4d4d4"/>
+          <w:sz w:val="21"/>
+          <w:lang w:val="es-mx" w:eastAsia="zh-cn" w:bidi="ar-sa"/>
+        </w:rPr>
+      </w:pPr>
+      <w:r>
+        <w:rPr>
+          <w:rFonts w:ascii="Basic Roman" w:hAnsi="Basic Roman" w:eastAsia="Basic Roman" w:cs="Basic Roman"/>
+          <w:highlight w:val="black"/>
+          <w:color w:val="b5cea8"/>
+          <w:sz w:val="21"/>
+          <w:lang w:val="es-mx" w:eastAsia="zh-cn" w:bidi="ar-sa"/>
+        </w:rPr>
+        <w:t>print</w:t>
+      </w:r>
+      <w:r>
+        <w:rPr>
+          <w:rFonts w:ascii="Basic Roman" w:hAnsi="Basic Roman" w:eastAsia="Basic Roman" w:cs="Basic Roman"/>
+          <w:highlight w:val="black"/>
+          <w:color w:val="d4d4d4"/>
+          <w:sz w:val="21"/>
+          <w:lang w:val="es-mx" w:eastAsia="zh-cn" w:bidi="ar-sa"/>
+        </w:rPr>
+        <w:t>(</w:t>
+      </w:r>
+      <w:r>
+        <w:rPr>
+          <w:rFonts w:ascii="Basic Roman" w:hAnsi="Basic Roman" w:eastAsia="Basic Roman" w:cs="Basic Roman"/>
+          <w:highlight w:val="black"/>
+          <w:color w:val="9cdcfe"/>
+          <w:sz w:val="21"/>
+          <w:lang w:val="es-mx" w:eastAsia="zh-cn" w:bidi="ar-sa"/>
+        </w:rPr>
+        <w:t>f</w:t>
+      </w:r>
+      <w:r>
+        <w:rPr>
+          <w:rFonts w:ascii="Basic Roman" w:hAnsi="Basic Roman" w:eastAsia="Basic Roman" w:cs="Basic Roman"/>
+          <w:highlight w:val="black"/>
+          <w:color w:val="ce9178"/>
+          <w:sz w:val="21"/>
+          <w:lang w:val="es-mx" w:eastAsia="zh-cn" w:bidi="ar-sa"/>
+        </w:rPr>
+        <w:t>"</w:t>
+      </w:r>
+      <w:r>
+        <w:rPr>
+          <w:rFonts w:ascii="Basic Roman" w:hAnsi="Basic Roman" w:eastAsia="Basic Roman" w:cs="Basic Roman"/>
+          <w:highlight w:val="black"/>
+          <w:color w:val="9cdcfe"/>
+          <w:sz w:val="21"/>
+          <w:lang w:val="es-mx" w:eastAsia="zh-cn" w:bidi="ar-sa"/>
+        </w:rPr>
+        <w:t>{</w:t>
+      </w:r>
+      <w:r>
+        <w:rPr>
+          <w:rFonts w:ascii="Basic Roman" w:hAnsi="Basic Roman" w:eastAsia="Basic Roman" w:cs="Basic Roman"/>
+          <w:highlight w:val="black"/>
+          <w:color w:val="dcdcaa"/>
+          <w:sz w:val="21"/>
+          <w:lang w:val="es-mx" w:eastAsia="zh-cn" w:bidi="ar-sa"/>
+        </w:rPr>
+        <w:t>n_bin</w:t>
+      </w:r>
+      <w:r>
+        <w:rPr>
+          <w:rFonts w:ascii="Basic Roman" w:hAnsi="Basic Roman" w:eastAsia="Basic Roman" w:cs="Basic Roman"/>
+          <w:highlight w:val="black"/>
+          <w:color w:val="9cdcfe"/>
+          <w:sz w:val="21"/>
+          <w:lang w:val="es-mx" w:eastAsia="zh-cn" w:bidi="ar-sa"/>
+        </w:rPr>
+        <w:t>:c}</w:t>
+      </w:r>
+      <w:r>
+        <w:rPr>
+          <w:rFonts w:ascii="Basic Roman" w:hAnsi="Basic Roman" w:eastAsia="Basic Roman" w:cs="Basic Roman"/>
+          <w:highlight w:val="black"/>
+          <w:color w:val="ce9178"/>
+          <w:sz w:val="21"/>
+          <w:lang w:val="es-mx" w:eastAsia="zh-cn" w:bidi="ar-sa"/>
+        </w:rPr>
+        <w:t>"</w:t>
+      </w:r>
+      <w:r>
+        <w:rPr>
+          <w:rFonts w:ascii="Basic Roman" w:hAnsi="Basic Roman" w:eastAsia="Basic Roman" w:cs="Basic Roman"/>
+          <w:highlight w:val="black"/>
+          <w:color w:val="d4d4d4"/>
+          <w:sz w:val="21"/>
+          <w:lang w:val="es-mx" w:eastAsia="zh-cn" w:bidi="ar-sa"/>
+        </w:rPr>
+        <w:t>)</w:t>
+      </w:r>
+    </w:p>
+    <w:p>
+      <w:r>
+        <w:rPr>
+          <w:b/>
+          <w:bCs/>
+        </w:rPr>
+        <w:t>Octal:</w:t>
+      </w:r>
+      <w:r>
+        <w:t xml:space="preserve"> o</w:t>
+      </w:r>
+    </w:p>
+    <w:p>
+      <w:pPr>
+        <w:spacing w:line="380" w:lineRule="atLeast"/>
+        <w:pBdr>
+          <w:top w:val="nil" w:sz="0" w:space="0" w:color="000000" tmln="20, 20, 20, 0, 0"/>
+          <w:left w:val="nil" w:sz="0" w:space="0" w:color="000000" tmln="20, 20, 20, 0, 0"/>
+          <w:bottom w:val="nil" w:sz="0" w:space="0" w:color="000000" tmln="20, 20, 20, 0, 0"/>
+          <w:right w:val="nil" w:sz="0" w:space="0" w:color="000000" tmln="20, 20, 20, 0, 0"/>
+          <w:between w:val="nil" w:sz="0" w:space="0" w:color="000000" tmln="20, 20, 20, 0, 0"/>
+        </w:pBdr>
+        <w:shd w:val="none"/>
+        <w:rPr>
+          <w:rFonts w:ascii="Basic Roman" w:hAnsi="Basic Roman" w:eastAsia="Basic Roman" w:cs="Basic Roman"/>
+          <w:highlight w:val="black"/>
+          <w:color w:val="d4d4d4"/>
+          <w:sz w:val="21"/>
+          <w:lang w:val="es-mx" w:eastAsia="zh-cn" w:bidi="ar-sa"/>
+        </w:rPr>
+      </w:pPr>
+      <w:r>
+        <w:rPr>
+          <w:rFonts w:ascii="Basic Roman" w:hAnsi="Basic Roman" w:eastAsia="Basic Roman" w:cs="Basic Roman"/>
+          <w:highlight w:val="black"/>
+          <w:color w:val="b5cea8"/>
+          <w:sz w:val="21"/>
+          <w:lang w:val="es-mx" w:eastAsia="zh-cn" w:bidi="ar-sa"/>
+        </w:rPr>
+        <w:t>print</w:t>
+      </w:r>
+      <w:r>
+        <w:rPr>
+          <w:rFonts w:ascii="Basic Roman" w:hAnsi="Basic Roman" w:eastAsia="Basic Roman" w:cs="Basic Roman"/>
+          <w:highlight w:val="black"/>
+          <w:color w:val="d4d4d4"/>
+          <w:sz w:val="21"/>
+          <w:lang w:val="es-mx" w:eastAsia="zh-cn" w:bidi="ar-sa"/>
+        </w:rPr>
+        <w:t>(</w:t>
+      </w:r>
+      <w:r>
+        <w:rPr>
+          <w:rFonts w:ascii="Basic Roman" w:hAnsi="Basic Roman" w:eastAsia="Basic Roman" w:cs="Basic Roman"/>
+          <w:highlight w:val="black"/>
+          <w:color w:val="9cdcfe"/>
+          <w:sz w:val="21"/>
+          <w:lang w:val="es-mx" w:eastAsia="zh-cn" w:bidi="ar-sa"/>
+        </w:rPr>
+        <w:t>f</w:t>
+      </w:r>
+      <w:r>
+        <w:rPr>
+          <w:rFonts w:ascii="Basic Roman" w:hAnsi="Basic Roman" w:eastAsia="Basic Roman" w:cs="Basic Roman"/>
+          <w:highlight w:val="black"/>
+          <w:color w:val="ce9178"/>
+          <w:sz w:val="21"/>
+          <w:lang w:val="es-mx" w:eastAsia="zh-cn" w:bidi="ar-sa"/>
+        </w:rPr>
+        <w:t>"</w:t>
+      </w:r>
+      <w:r>
+        <w:rPr>
+          <w:rFonts w:ascii="Basic Roman" w:hAnsi="Basic Roman" w:eastAsia="Basic Roman" w:cs="Basic Roman"/>
+          <w:highlight w:val="black"/>
+          <w:color w:val="9cdcfe"/>
+          <w:sz w:val="21"/>
+          <w:lang w:val="es-mx" w:eastAsia="zh-cn" w:bidi="ar-sa"/>
+        </w:rPr>
+        <w:t>{</w:t>
+      </w:r>
+      <w:r>
+        <w:rPr>
+          <w:rFonts w:ascii="Basic Roman" w:hAnsi="Basic Roman" w:eastAsia="Basic Roman" w:cs="Basic Roman"/>
+          <w:highlight w:val="black"/>
+          <w:color w:val="dcdcaa"/>
+          <w:sz w:val="21"/>
+          <w:lang w:val="es-mx" w:eastAsia="zh-cn" w:bidi="ar-sa"/>
+        </w:rPr>
+        <w:t>n_bin</w:t>
+      </w:r>
+      <w:r>
+        <w:rPr>
+          <w:rFonts w:ascii="Basic Roman" w:hAnsi="Basic Roman" w:eastAsia="Basic Roman" w:cs="Basic Roman"/>
+          <w:highlight w:val="black"/>
+          <w:color w:val="9cdcfe"/>
+          <w:sz w:val="21"/>
+          <w:lang w:val="es-mx" w:eastAsia="zh-cn" w:bidi="ar-sa"/>
+        </w:rPr>
+        <w:t>:o}</w:t>
+      </w:r>
+      <w:r>
+        <w:rPr>
+          <w:rFonts w:ascii="Basic Roman" w:hAnsi="Basic Roman" w:eastAsia="Basic Roman" w:cs="Basic Roman"/>
+          <w:highlight w:val="black"/>
+          <w:color w:val="ce9178"/>
+          <w:sz w:val="21"/>
+          <w:lang w:val="es-mx" w:eastAsia="zh-cn" w:bidi="ar-sa"/>
+        </w:rPr>
+        <w:t>"</w:t>
+      </w:r>
+      <w:r>
+        <w:rPr>
+          <w:rFonts w:ascii="Basic Roman" w:hAnsi="Basic Roman" w:eastAsia="Basic Roman" w:cs="Basic Roman"/>
+          <w:highlight w:val="black"/>
+          <w:color w:val="d4d4d4"/>
+          <w:sz w:val="21"/>
+          <w:lang w:val="es-mx" w:eastAsia="zh-cn" w:bidi="ar-sa"/>
+        </w:rPr>
+        <w:t>)</w:t>
+      </w:r>
+    </w:p>
+    <w:p>
+      <w:pPr>
+        <w:spacing w:line="380" w:lineRule="atLeast"/>
+        <w:pBdr>
+          <w:top w:val="nil" w:sz="0" w:space="0" w:color="000000" tmln="20, 20, 20, 0, 0"/>
+          <w:left w:val="nil" w:sz="0" w:space="0" w:color="000000" tmln="20, 20, 20, 0, 0"/>
+          <w:bottom w:val="nil" w:sz="0" w:space="0" w:color="000000" tmln="20, 20, 20, 0, 0"/>
+          <w:right w:val="nil" w:sz="0" w:space="0" w:color="000000" tmln="20, 20, 20, 0, 0"/>
+          <w:between w:val="nil" w:sz="0" w:space="0" w:color="000000" tmln="20, 20, 20, 0, 0"/>
+        </w:pBdr>
+        <w:shd w:val="none"/>
+        <w:rPr>
+          <w:rFonts w:ascii="Basic Roman" w:hAnsi="Basic Roman" w:eastAsia="Basic Roman" w:cs="Basic Roman"/>
+          <w:highlight w:val="black"/>
+          <w:color w:val="d4d4d4"/>
+          <w:sz w:val="21"/>
+          <w:lang w:val="es-mx" w:eastAsia="zh-cn" w:bidi="ar-sa"/>
+        </w:rPr>
+      </w:pPr>
+      <w:r>
+        <w:rPr>
+          <w:rFonts w:ascii="Basic Roman" w:hAnsi="Basic Roman" w:eastAsia="Basic Roman" w:cs="Basic Roman"/>
+          <w:highlight w:val="black"/>
+          <w:color w:val="d4d4d4"/>
+          <w:sz w:val="21"/>
+          <w:lang w:val="es-mx" w:eastAsia="zh-cn" w:bidi="ar-sa"/>
+        </w:rPr>
+        <w:t>1x1=1</w:t>
+      </w:r>
+    </w:p>
+    <w:p>
+      <w:pPr>
+        <w:spacing w:line="380" w:lineRule="atLeast"/>
+        <w:pBdr>
+          <w:top w:val="nil" w:sz="0" w:space="0" w:color="000000" tmln="20, 20, 20, 0, 0"/>
+          <w:left w:val="nil" w:sz="0" w:space="0" w:color="000000" tmln="20, 20, 20, 0, 0"/>
+          <w:bottom w:val="nil" w:sz="0" w:space="0" w:color="000000" tmln="20, 20, 20, 0, 0"/>
+          <w:right w:val="nil" w:sz="0" w:space="0" w:color="000000" tmln="20, 20, 20, 0, 0"/>
+          <w:between w:val="nil" w:sz="0" w:space="0" w:color="000000" tmln="20, 20, 20, 0, 0"/>
+        </w:pBdr>
+        <w:shd w:val="none"/>
+        <w:rPr>
+          <w:rFonts w:ascii="Basic Roman" w:hAnsi="Basic Roman" w:eastAsia="Basic Roman" w:cs="Basic Roman"/>
+          <w:highlight w:val="black"/>
+          <w:color w:val="d4d4d4"/>
+          <w:sz w:val="21"/>
+          <w:lang w:val="es-mx" w:eastAsia="zh-cn" w:bidi="ar-sa"/>
+        </w:rPr>
+      </w:pPr>
+      <w:r>
+        <w:rPr>
+          <w:rFonts w:ascii="Basic Roman" w:hAnsi="Basic Roman" w:eastAsia="Basic Roman" w:cs="Basic Roman"/>
+          <w:highlight w:val="black"/>
+          <w:color w:val="d4d4d4"/>
+          <w:sz w:val="21"/>
+          <w:lang w:val="es-mx" w:eastAsia="zh-cn" w:bidi="ar-sa"/>
+        </w:rPr>
+        <w:t>1x2=2</w:t>
+      </w:r>
+    </w:p>
+    <w:p>
+      <w:pPr>
+        <w:spacing w:line="380" w:lineRule="atLeast"/>
+        <w:pBdr>
+          <w:top w:val="nil" w:sz="0" w:space="0" w:color="000000" tmln="20, 20, 20, 0, 0"/>
+          <w:left w:val="nil" w:sz="0" w:space="0" w:color="000000" tmln="20, 20, 20, 0, 0"/>
+          <w:bottom w:val="nil" w:sz="0" w:space="0" w:color="000000" tmln="20, 20, 20, 0, 0"/>
+          <w:right w:val="nil" w:sz="0" w:space="0" w:color="000000" tmln="20, 20, 20, 0, 0"/>
+          <w:between w:val="nil" w:sz="0" w:space="0" w:color="000000" tmln="20, 20, 20, 0, 0"/>
+        </w:pBdr>
+        <w:shd w:val="none"/>
+        <w:rPr>
+          <w:rFonts w:ascii="Basic Roman" w:hAnsi="Basic Roman" w:eastAsia="Basic Roman" w:cs="Basic Roman"/>
+          <w:highlight w:val="black"/>
+          <w:color w:val="d4d4d4"/>
+          <w:sz w:val="21"/>
+          <w:lang w:val="es-mx" w:eastAsia="zh-cn" w:bidi="ar-sa"/>
+        </w:rPr>
+      </w:pPr>
+      <w:r>
+        <w:rPr>
+          <w:rFonts w:ascii="Basic Roman" w:hAnsi="Basic Roman" w:eastAsia="Basic Roman" w:cs="Basic Roman"/>
+          <w:highlight w:val="black"/>
+          <w:color w:val="d4d4d4"/>
+          <w:sz w:val="21"/>
+          <w:lang w:val="es-mx" w:eastAsia="zh-cn" w:bidi="ar-sa"/>
+        </w:rPr>
+        <w:t>1x3=3</w:t>
+      </w:r>
+    </w:p>
+    <w:p>
+      <w:pPr>
+        <w:spacing w:line="380" w:lineRule="atLeast"/>
+        <w:pBdr>
+          <w:top w:val="nil" w:sz="0" w:space="0" w:color="000000" tmln="20, 20, 20, 0, 0"/>
+          <w:left w:val="nil" w:sz="0" w:space="0" w:color="000000" tmln="20, 20, 20, 0, 0"/>
+          <w:bottom w:val="nil" w:sz="0" w:space="0" w:color="000000" tmln="20, 20, 20, 0, 0"/>
+          <w:right w:val="nil" w:sz="0" w:space="0" w:color="000000" tmln="20, 20, 20, 0, 0"/>
+          <w:between w:val="nil" w:sz="0" w:space="0" w:color="000000" tmln="20, 20, 20, 0, 0"/>
+        </w:pBdr>
+        <w:shd w:val="none"/>
+        <w:rPr>
+          <w:rFonts w:ascii="Basic Roman" w:hAnsi="Basic Roman" w:eastAsia="Basic Roman" w:cs="Basic Roman"/>
+          <w:highlight w:val="black"/>
+          <w:color w:val="d4d4d4"/>
+          <w:sz w:val="21"/>
+          <w:lang w:val="es-mx" w:eastAsia="zh-cn" w:bidi="ar-sa"/>
+        </w:rPr>
+      </w:pPr>
+      <w:r>
+        <w:rPr>
+          <w:rFonts w:ascii="Basic Roman" w:hAnsi="Basic Roman" w:eastAsia="Basic Roman" w:cs="Basic Roman"/>
+          <w:highlight w:val="black"/>
+          <w:color w:val="d4d4d4"/>
+          <w:sz w:val="21"/>
+          <w:lang w:val="es-mx" w:eastAsia="zh-cn" w:bidi="ar-sa"/>
+        </w:rPr>
+      </w:r>
+    </w:p>
+    <w:p>
+      <w:pPr>
+        <w:rPr>
+          <w:b/>
+          <w:bCs/>
+        </w:rPr>
+      </w:pPr>
+      <w:r>
+        <w:rPr>
+          <w:b/>
+          <w:bCs/>
+        </w:rPr>
+        <w:t xml:space="preserve"> </w:t>
       </w:r>
     </w:p>
     <w:sectPr>

</xml_diff>